<commit_message>
final changes to tuning code
</commit_message>
<xml_diff>
--- a/Task 1/Task 1 Report.docx
+++ b/Task 1/Task 1 Report.docx
@@ -1635,6 +1635,263 @@
       </w:pPr>
       <w:r>
         <w:rPr>
+          <w:noProof/>
+        </w:rPr>
+        <mc:AlternateContent>
+          <mc:Choice Requires="wps">
+            <w:drawing>
+              <wp:anchor distT="0" distB="0" distL="114300" distR="114300" simplePos="0" relativeHeight="251675648" behindDoc="0" locked="0" layoutInCell="1" allowOverlap="1" wp14:anchorId="7D91ECE5" wp14:editId="0B914CBB">
+                <wp:simplePos x="0" y="0"/>
+                <wp:positionH relativeFrom="column">
+                  <wp:posOffset>118926</wp:posOffset>
+                </wp:positionH>
+                <wp:positionV relativeFrom="paragraph">
+                  <wp:posOffset>3999865</wp:posOffset>
+                </wp:positionV>
+                <wp:extent cx="5436870" cy="635"/>
+                <wp:effectExtent l="0" t="0" r="0" b="0"/>
+                <wp:wrapSquare wrapText="bothSides"/>
+                <wp:docPr id="1" name="Text Box 1"/>
+                <wp:cNvGraphicFramePr/>
+                <a:graphic xmlns:a="http://schemas.openxmlformats.org/drawingml/2006/main">
+                  <a:graphicData uri="http://schemas.microsoft.com/office/word/2010/wordprocessingShape">
+                    <wps:wsp>
+                      <wps:cNvSpPr txBox="1"/>
+                      <wps:spPr>
+                        <a:xfrm>
+                          <a:off x="0" y="0"/>
+                          <a:ext cx="5436870" cy="635"/>
+                        </a:xfrm>
+                        <a:prstGeom prst="rect">
+                          <a:avLst/>
+                        </a:prstGeom>
+                        <a:solidFill>
+                          <a:prstClr val="white"/>
+                        </a:solidFill>
+                        <a:ln>
+                          <a:noFill/>
+                        </a:ln>
+                      </wps:spPr>
+                      <wps:txbx>
+                        <w:txbxContent>
+                          <w:p>
+                            <w:pPr>
+                              <w:pStyle w:val="Caption"/>
+                              <w:jc w:val="both"/>
+                              <w:rPr>
+                                <w:noProof/>
+                              </w:rPr>
+                            </w:pPr>
+                            <w:r>
+                              <w:t xml:space="preserve">Figure </w:t>
+                            </w:r>
+                            <w:fldSimple w:instr=" SEQ Figure \* ARABIC ">
+                              <w:r>
+                                <w:rPr>
+                                  <w:noProof/>
+                                </w:rPr>
+                                <w:t>1</w:t>
+                              </w:r>
+                            </w:fldSimple>
+                            <w:r>
+                              <w:t xml:space="preserve">: Bar Chart of </w:t>
+                            </w:r>
+                            <m:oMath>
+                              <m:sSup>
+                                <m:sSupPr>
+                                  <m:ctrlPr>
+                                    <w:rPr>
+                                      <w:rFonts w:ascii="Cambria Math" w:eastAsiaTheme="minorHAnsi" w:hAnsi="Cambria Math"/>
+                                      <w:color w:val="auto"/>
+                                      <w:lang w:eastAsia="en-US"/>
+                                    </w:rPr>
+                                  </m:ctrlPr>
+                                </m:sSupPr>
+                                <m:e>
+                                  <m:r>
+                                    <w:rPr>
+                                      <w:rFonts w:ascii="Cambria Math" w:hAnsi="Cambria Math"/>
+                                    </w:rPr>
+                                    <m:t>R</m:t>
+                                  </m:r>
+                                </m:e>
+                                <m:sup>
+                                  <m:r>
+                                    <w:rPr>
+                                      <w:rFonts w:ascii="Cambria Math" w:hAnsi="Cambria Math"/>
+                                    </w:rPr>
+                                    <m:t>2</m:t>
+                                  </m:r>
+                                </m:sup>
+                              </m:sSup>
+                              <m:r>
+                                <w:rPr>
+                                  <w:rFonts w:ascii="Cambria Math" w:hAnsi="Cambria Math"/>
+                                </w:rPr>
+                                <m:t xml:space="preserve"> Scores</m:t>
+                              </m:r>
+                            </m:oMath>
+                            <w:r>
+                              <w:t xml:space="preserve"> for initial models for Train and Test data. Here we have evaluations for the following models: Linear Regression (Baseline) Model, Initial XGBoost Model and Initial Random Forest Model.</w:t>
+                            </w:r>
+                          </w:p>
+                        </w:txbxContent>
+                      </wps:txbx>
+                      <wps:bodyPr rot="0" spcFirstLastPara="0" vertOverflow="overflow" horzOverflow="overflow" vert="horz" wrap="square" lIns="0" tIns="0" rIns="0" bIns="0" numCol="1" spcCol="0" rtlCol="0" fromWordArt="0" anchor="t" anchorCtr="0" forceAA="0" compatLnSpc="1">
+                        <a:prstTxWarp prst="textNoShape">
+                          <a:avLst/>
+                        </a:prstTxWarp>
+                        <a:spAutoFit/>
+                      </wps:bodyPr>
+                    </wps:wsp>
+                  </a:graphicData>
+                </a:graphic>
+              </wp:anchor>
+            </w:drawing>
+          </mc:Choice>
+          <mc:Fallback>
+            <w:pict>
+              <v:shapetype w14:anchorId="7D91ECE5" id="_x0000_t202" coordsize="21600,21600" o:spt="202" path="m,l,21600r21600,l21600,xe">
+                <v:stroke joinstyle="miter"/>
+                <v:path gradientshapeok="t" o:connecttype="rect"/>
+              </v:shapetype>
+              <v:shape id="Text Box 1" o:spid="_x0000_s1026" type="#_x0000_t202" style="position:absolute;left:0;text-align:left;margin-left:9.35pt;margin-top:314.95pt;width:428.1pt;height:.05pt;z-index:251675648;visibility:visible;mso-wrap-style:square;mso-wrap-distance-left:9pt;mso-wrap-distance-top:0;mso-wrap-distance-right:9pt;mso-wrap-distance-bottom:0;mso-position-horizontal:absolute;mso-position-horizontal-relative:text;mso-position-vertical:absolute;mso-position-vertical-relative:text;v-text-anchor:top" o:gfxdata="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" stroked="f">
+                <v:textbox style="mso-fit-shape-to-text:t" inset="0,0,0,0">
+                  <w:txbxContent>
+                    <w:p>
+                      <w:pPr>
+                        <w:pStyle w:val="Caption"/>
+                        <w:jc w:val="both"/>
+                        <w:rPr>
+                          <w:noProof/>
+                        </w:rPr>
+                      </w:pPr>
+                      <w:r>
+                        <w:t xml:space="preserve">Figure </w:t>
+                      </w:r>
+                      <w:fldSimple w:instr=" SEQ Figure \* ARABIC ">
+                        <w:r>
+                          <w:rPr>
+                            <w:noProof/>
+                          </w:rPr>
+                          <w:t>1</w:t>
+                        </w:r>
+                      </w:fldSimple>
+                      <w:r>
+                        <w:t xml:space="preserve">: Bar Chart of </w:t>
+                      </w:r>
+                      <m:oMath>
+                        <m:sSup>
+                          <m:sSupPr>
+                            <m:ctrlPr>
+                              <w:rPr>
+                                <w:rFonts w:ascii="Cambria Math" w:eastAsiaTheme="minorHAnsi" w:hAnsi="Cambria Math"/>
+                                <w:color w:val="auto"/>
+                                <w:lang w:eastAsia="en-US"/>
+                              </w:rPr>
+                            </m:ctrlPr>
+                          </m:sSupPr>
+                          <m:e>
+                            <m:r>
+                              <w:rPr>
+                                <w:rFonts w:ascii="Cambria Math" w:hAnsi="Cambria Math"/>
+                              </w:rPr>
+                              <m:t>R</m:t>
+                            </m:r>
+                          </m:e>
+                          <m:sup>
+                            <m:r>
+                              <w:rPr>
+                                <w:rFonts w:ascii="Cambria Math" w:hAnsi="Cambria Math"/>
+                              </w:rPr>
+                              <m:t>2</m:t>
+                            </m:r>
+                          </m:sup>
+                        </m:sSup>
+                        <m:r>
+                          <w:rPr>
+                            <w:rFonts w:ascii="Cambria Math" w:hAnsi="Cambria Math"/>
+                          </w:rPr>
+                          <m:t xml:space="preserve"> Scores</m:t>
+                        </m:r>
+                      </m:oMath>
+                      <w:r>
+                        <w:t xml:space="preserve"> for initial models for Train and Test data. Here we have evaluations for the following models: Linear Regression (Baseline) Model, Initial XGBoost Model and Initial Random Forest Model.</w:t>
+                      </w:r>
+                    </w:p>
+                  </w:txbxContent>
+                </v:textbox>
+                <w10:wrap type="square"/>
+              </v:shape>
+            </w:pict>
+          </mc:Fallback>
+        </mc:AlternateContent>
+      </w:r>
+      <w:r>
+        <w:rPr>
+          <w:rFonts w:asciiTheme="minorHAnsi" w:hAnsiTheme="minorHAnsi" w:cstheme="minorHAnsi"/>
+          <w:noProof/>
+          <w:sz w:val="22"/>
+          <w:szCs w:val="22"/>
+        </w:rPr>
+        <w:drawing>
+          <wp:anchor distT="0" distB="0" distL="114300" distR="114300" simplePos="0" relativeHeight="251673600" behindDoc="0" locked="0" layoutInCell="1" allowOverlap="1" wp14:anchorId="00EAF293" wp14:editId="4F3DEABC">
+            <wp:simplePos x="0" y="0"/>
+            <wp:positionH relativeFrom="column">
+              <wp:posOffset>121920</wp:posOffset>
+            </wp:positionH>
+            <wp:positionV relativeFrom="paragraph">
+              <wp:posOffset>1043305</wp:posOffset>
+            </wp:positionV>
+            <wp:extent cx="5436870" cy="2899410"/>
+            <wp:effectExtent l="0" t="0" r="0" b="0"/>
+            <wp:wrapSquare wrapText="bothSides"/>
+            <wp:docPr id="12" name="Picture 12" descr="Chart, bar chart&#10;&#10;Description automatically generated"/>
+            <wp:cNvGraphicFramePr>
+              <a:graphicFrameLocks xmlns:a="http://schemas.openxmlformats.org/drawingml/2006/main" noChangeAspect="1"/>
+            </wp:cNvGraphicFramePr>
+            <a:graphic xmlns:a="http://schemas.openxmlformats.org/drawingml/2006/main">
+              <a:graphicData uri="http://schemas.openxmlformats.org/drawingml/2006/picture">
+                <pic:pic xmlns:pic="http://schemas.openxmlformats.org/drawingml/2006/picture">
+                  <pic:nvPicPr>
+                    <pic:cNvPr id="12" name="Picture 12" descr="Chart, bar chart&#10;&#10;Description automatically generated"/>
+                    <pic:cNvPicPr/>
+                  </pic:nvPicPr>
+                  <pic:blipFill>
+                    <a:blip r:embed="rId7">
+                      <a:extLst>
+                        <a:ext uri="{28A0092B-C50C-407E-A947-70E740481C1C}">
+                          <a14:useLocalDpi xmlns:a14="http://schemas.microsoft.com/office/drawing/2010/main" val="0"/>
+                        </a:ext>
+                      </a:extLst>
+                    </a:blip>
+                    <a:stretch>
+                      <a:fillRect/>
+                    </a:stretch>
+                  </pic:blipFill>
+                  <pic:spPr>
+                    <a:xfrm>
+                      <a:off x="0" y="0"/>
+                      <a:ext cx="5436870" cy="2899410"/>
+                    </a:xfrm>
+                    <a:prstGeom prst="rect">
+                      <a:avLst/>
+                    </a:prstGeom>
+                  </pic:spPr>
+                </pic:pic>
+              </a:graphicData>
+            </a:graphic>
+            <wp14:sizeRelH relativeFrom="page">
+              <wp14:pctWidth>0</wp14:pctWidth>
+            </wp14:sizeRelH>
+            <wp14:sizeRelV relativeFrom="page">
+              <wp14:pctHeight>0</wp14:pctHeight>
+            </wp14:sizeRelV>
+          </wp:anchor>
+        </w:drawing>
+      </w:r>
+      <w:r>
+        <w:rPr>
           <w:rFonts w:asciiTheme="minorHAnsi" w:hAnsiTheme="minorHAnsi" w:cstheme="minorHAnsi"/>
           <w:sz w:val="22"/>
           <w:szCs w:val="22"/>
@@ -1767,125 +2024,6 @@
           <w:szCs w:val="22"/>
         </w:rPr>
       </w:pPr>
-      <w:r>
-        <w:rPr>
-          <w:rFonts w:asciiTheme="minorHAnsi" w:hAnsiTheme="minorHAnsi" w:cstheme="minorHAnsi"/>
-          <w:noProof/>
-          <w:sz w:val="22"/>
-          <w:szCs w:val="22"/>
-        </w:rPr>
-        <mc:AlternateContent>
-          <mc:Choice Requires="wps">
-            <w:drawing>
-              <wp:anchor distT="0" distB="0" distL="114300" distR="114300" simplePos="0" relativeHeight="251658240" behindDoc="0" locked="0" layoutInCell="1" allowOverlap="1" wp14:anchorId="004C12E7" wp14:editId="3B329659">
-                <wp:simplePos x="0" y="0"/>
-                <wp:positionH relativeFrom="column">
-                  <wp:posOffset>-43815</wp:posOffset>
-                </wp:positionH>
-                <wp:positionV relativeFrom="paragraph">
-                  <wp:posOffset>57785</wp:posOffset>
-                </wp:positionV>
-                <wp:extent cx="2499360" cy="2481580"/>
-                <wp:effectExtent l="0" t="0" r="15240" b="7620"/>
-                <wp:wrapSquare wrapText="bothSides"/>
-                <wp:docPr id="1" name="Rectangle 1"/>
-                <wp:cNvGraphicFramePr/>
-                <a:graphic xmlns:a="http://schemas.openxmlformats.org/drawingml/2006/main">
-                  <a:graphicData uri="http://schemas.microsoft.com/office/word/2010/wordprocessingShape">
-                    <wps:wsp>
-                      <wps:cNvSpPr/>
-                      <wps:spPr>
-                        <a:xfrm>
-                          <a:off x="0" y="0"/>
-                          <a:ext cx="2499360" cy="2481580"/>
-                        </a:xfrm>
-                        <a:prstGeom prst="rect">
-                          <a:avLst/>
-                        </a:prstGeom>
-                      </wps:spPr>
-                      <wps:style>
-                        <a:lnRef idx="2">
-                          <a:schemeClr val="accent1">
-                            <a:shade val="50000"/>
-                          </a:schemeClr>
-                        </a:lnRef>
-                        <a:fillRef idx="1">
-                          <a:schemeClr val="accent1"/>
-                        </a:fillRef>
-                        <a:effectRef idx="0">
-                          <a:schemeClr val="accent1"/>
-                        </a:effectRef>
-                        <a:fontRef idx="minor">
-                          <a:schemeClr val="lt1"/>
-                        </a:fontRef>
-                      </wps:style>
-                      <wps:txbx>
-                        <w:txbxContent>
-                          <w:p>
-                            <w:pPr>
-                              <w:jc w:val="center"/>
-                            </w:pPr>
-                            <w:r>
-                              <w:t>Figure 1</w:t>
-                            </w:r>
-                          </w:p>
-                          <w:p>
-                            <w:pPr>
-                              <w:jc w:val="center"/>
-                            </w:pPr>
-                            <w:r>
-                              <w:t xml:space="preserve">Initial run of models – performance </w:t>
-                            </w:r>
-                          </w:p>
-                        </w:txbxContent>
-                      </wps:txbx>
-                      <wps:bodyPr rot="0" spcFirstLastPara="0" vertOverflow="overflow" horzOverflow="overflow" vert="horz" wrap="square" lIns="91440" tIns="45720" rIns="91440" bIns="45720" numCol="1" spcCol="0" rtlCol="0" fromWordArt="0" anchor="ctr" anchorCtr="0" forceAA="0" compatLnSpc="1">
-                        <a:prstTxWarp prst="textNoShape">
-                          <a:avLst/>
-                        </a:prstTxWarp>
-                        <a:noAutofit/>
-                      </wps:bodyPr>
-                    </wps:wsp>
-                  </a:graphicData>
-                </a:graphic>
-                <wp14:sizeRelH relativeFrom="page">
-                  <wp14:pctWidth>0</wp14:pctWidth>
-                </wp14:sizeRelH>
-                <wp14:sizeRelV relativeFrom="page">
-                  <wp14:pctHeight>0</wp14:pctHeight>
-                </wp14:sizeRelV>
-              </wp:anchor>
-            </w:drawing>
-          </mc:Choice>
-          <mc:Fallback>
-            <w:pict>
-              <v:rect w14:anchorId="004C12E7" id="Rectangle 1" o:spid="_x0000_s1026" style="position:absolute;left:0;text-align:left;margin-left:-3.45pt;margin-top:4.55pt;width:196.8pt;height:195.4pt;z-index:251658240;visibility:visible;mso-wrap-style:square;mso-width-percent:0;mso-height-percent:0;mso-wrap-distance-left:9pt;mso-wrap-distance-top:0;mso-wrap-distance-right:9pt;mso-wrap-distance-bottom:0;mso-position-horizontal:absolute;mso-position-horizontal-relative:text;mso-position-vertical:absolute;mso-position-vertical-relative:text;mso-width-percent:0;mso-height-percent:0;mso-width-relative:page;mso-height-relative:page;v-text-anchor:middle" o:gfxdata="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" fillcolor="#4472c4 [3204]" strokecolor="#1f3763 [1604]" strokeweight="1pt">
-                <v:textbox>
-                  <w:txbxContent>
-                    <w:p>
-                      <w:pPr>
-                        <w:jc w:val="center"/>
-                      </w:pPr>
-                      <w:r>
-                        <w:t>Figure 1</w:t>
-                      </w:r>
-                    </w:p>
-                    <w:p>
-                      <w:pPr>
-                        <w:jc w:val="center"/>
-                      </w:pPr>
-                      <w:r>
-                        <w:t xml:space="preserve">Initial run of models – performance </w:t>
-                      </w:r>
-                    </w:p>
-                  </w:txbxContent>
-                </v:textbox>
-                <w10:wrap type="square"/>
-              </v:rect>
-            </w:pict>
-          </mc:Fallback>
-        </mc:AlternateContent>
-      </w:r>
       <w:r>
         <w:rPr>
           <w:rFonts w:asciiTheme="minorHAnsi" w:hAnsiTheme="minorHAnsi" w:cstheme="minorHAnsi"/>
@@ -2438,7 +2576,16 @@
           <w:sz w:val="22"/>
           <w:szCs w:val="22"/>
         </w:rPr>
-        <w:t>For each search, we performed 200 trials</w:t>
+        <w:t xml:space="preserve">For each search, we </w:t>
+      </w:r>
+      <w:r>
+        <w:rPr>
+          <w:rFonts w:asciiTheme="minorHAnsi" w:hAnsiTheme="minorHAnsi" w:cstheme="minorHAnsi"/>
+          <w:sz w:val="22"/>
+          <w:szCs w:val="22"/>
+        </w:rPr>
+        <w:lastRenderedPageBreak/>
+        <w:t>performed 200 trials</w:t>
       </w:r>
       <w:r>
         <w:rPr>
@@ -2696,16 +2843,7 @@
           <w:sz w:val="22"/>
           <w:szCs w:val="22"/>
         </w:rPr>
-        <w:t xml:space="preserve">Subsample denotes the proportion of observations </w:t>
-      </w:r>
-      <w:r>
-        <w:rPr>
-          <w:rFonts w:asciiTheme="minorHAnsi" w:hAnsiTheme="minorHAnsi" w:cstheme="minorHAnsi"/>
-          <w:sz w:val="22"/>
-          <w:szCs w:val="22"/>
-        </w:rPr>
-        <w:lastRenderedPageBreak/>
-        <w:t>to be randomly sampled for each tree and colsample_bytree is similar, but it indicates the fraction of columns to be randomly sampled for each tree.</w:t>
+        <w:t>Subsample denotes the proportion of observations to be randomly sampled for each tree and colsample_bytree is similar, but it indicates the fraction of columns to be randomly sampled for each tree.</w:t>
       </w:r>
       <w:r>
         <w:rPr>
@@ -3422,6 +3560,7 @@
           <w:sz w:val="22"/>
           <w:szCs w:val="22"/>
         </w:rPr>
+        <w:lastRenderedPageBreak/>
         <mc:AlternateContent>
           <mc:Choice Requires="wps">
             <w:drawing>
@@ -3870,7 +4009,6 @@
           <w:sz w:val="22"/>
           <w:szCs w:val="22"/>
         </w:rPr>
-        <w:lastRenderedPageBreak/>
         <w:t>And so we decided on the following parameters</w:t>
       </w:r>
       <w:proofErr w:type="gramStart"/>
@@ -3942,86 +4080,30 @@
     </w:p>
     <w:p>
       <w:pPr>
+        <w:pStyle w:val="NormalWeb"/>
+        <w:jc w:val="both"/>
+        <w:rPr>
+          <w:rFonts w:asciiTheme="minorHAnsi" w:hAnsiTheme="minorHAnsi" w:cstheme="minorHAnsi"/>
+          <w:sz w:val="22"/>
+          <w:szCs w:val="22"/>
+        </w:rPr>
+      </w:pPr>
+    </w:p>
+    <w:p>
+      <w:pPr>
+        <w:pStyle w:val="NormalWeb"/>
+        <w:jc w:val="both"/>
+        <w:rPr>
+          <w:rFonts w:asciiTheme="minorHAnsi" w:hAnsiTheme="minorHAnsi" w:cstheme="minorHAnsi"/>
+          <w:sz w:val="22"/>
+          <w:szCs w:val="22"/>
+        </w:rPr>
+      </w:pPr>
+    </w:p>
+    <w:p>
+      <w:pPr>
         <w:pStyle w:val="ListParagraph"/>
-        <w:numPr>
-          <w:ilvl w:val="0"/>
-          <w:numId w:val="3"/>
-        </w:numPr>
-        <w:jc w:val="both"/>
-        <w:rPr>
-          <w:sz w:val="22"/>
-          <w:szCs w:val="22"/>
-        </w:rPr>
-      </w:pPr>
-      <w:r>
-        <w:rPr>
-          <w:sz w:val="22"/>
-          <w:szCs w:val="22"/>
-        </w:rPr>
-        <w:t>Hyperparameters</w:t>
-      </w:r>
-    </w:p>
-    <w:p>
-      <w:pPr>
-        <w:pStyle w:val="NormalWeb"/>
-        <w:numPr>
-          <w:ilvl w:val="1"/>
-          <w:numId w:val="3"/>
-        </w:numPr>
-        <w:jc w:val="both"/>
-        <w:rPr>
-          <w:rFonts w:asciiTheme="minorHAnsi" w:hAnsiTheme="minorHAnsi" w:cstheme="minorHAnsi"/>
-          <w:sz w:val="22"/>
-          <w:szCs w:val="22"/>
-        </w:rPr>
-      </w:pPr>
-      <w:r>
-        <w:rPr>
-          <w:rFonts w:asciiTheme="minorHAnsi" w:hAnsiTheme="minorHAnsi" w:cstheme="minorHAnsi"/>
-          <w:sz w:val="22"/>
-          <w:szCs w:val="22"/>
-        </w:rPr>
-        <w:t xml:space="preserve">3 pts: </w:t>
-      </w:r>
-      <w:r>
-        <w:rPr>
-          <w:rFonts w:asciiTheme="minorHAnsi" w:hAnsiTheme="minorHAnsi" w:cstheme="minorHAnsi"/>
-          <w:sz w:val="22"/>
-          <w:szCs w:val="22"/>
-        </w:rPr>
-        <w:t>Show that you understand what hyperparameters are and how they can be selected.</w:t>
-      </w:r>
-    </w:p>
-    <w:p>
-      <w:pPr>
-        <w:pStyle w:val="NormalWeb"/>
-        <w:numPr>
-          <w:ilvl w:val="1"/>
-          <w:numId w:val="3"/>
-        </w:numPr>
-        <w:jc w:val="both"/>
-        <w:rPr>
-          <w:rFonts w:asciiTheme="minorHAnsi" w:hAnsiTheme="minorHAnsi" w:cstheme="minorHAnsi"/>
-          <w:sz w:val="22"/>
-          <w:szCs w:val="22"/>
-        </w:rPr>
-      </w:pPr>
-      <w:r>
-        <w:rPr>
-          <w:rFonts w:asciiTheme="minorHAnsi" w:hAnsiTheme="minorHAnsi" w:cstheme="minorHAnsi"/>
-          <w:sz w:val="22"/>
-          <w:szCs w:val="22"/>
-        </w:rPr>
-        <w:t>5 pts: Look at the effects of different hyperparameter choices on the performance of your models.</w:t>
-      </w:r>
-    </w:p>
-    <w:p>
-      <w:pPr>
-        <w:pStyle w:val="ListParagraph"/>
-        <w:numPr>
-          <w:ilvl w:val="0"/>
-          <w:numId w:val="3"/>
-        </w:numPr>
+        <w:ind w:left="360"/>
         <w:jc w:val="both"/>
         <w:rPr>
           <w:sz w:val="22"/>
@@ -4454,6 +4536,7 @@
           <w:sz w:val="22"/>
           <w:szCs w:val="22"/>
         </w:rPr>
+        <w:lastRenderedPageBreak/>
         <w:t>Hyperparameters</w:t>
       </w:r>
     </w:p>
@@ -4905,7 +4988,6 @@
           <w:sz w:val="22"/>
           <w:szCs w:val="22"/>
         </w:rPr>
-        <w:lastRenderedPageBreak/>
         <w:t xml:space="preserve">Comment on </w:t>
       </w:r>
       <w:proofErr w:type="spellStart"/>
@@ -4951,7 +5033,7 @@
       </w:r>
     </w:p>
     <w:sectPr>
-      <w:headerReference w:type="default" r:id="rId7"/>
+      <w:headerReference w:type="default" r:id="rId8"/>
       <w:pgSz w:w="11906" w:h="16838"/>
       <w:pgMar w:top="1440" w:right="1440" w:bottom="1440" w:left="1440" w:header="708" w:footer="708" w:gutter="0"/>
       <w:cols w:space="708"/>
@@ -6194,6 +6276,25 @@
       </w:tblBorders>
     </w:tblPr>
   </w:style>
+  <w:style w:type="paragraph" w:styleId="Caption">
+    <w:name w:val="caption"/>
+    <w:basedOn w:val="Normal"/>
+    <w:next w:val="Normal"/>
+    <w:uiPriority w:val="35"/>
+    <w:unhideWhenUsed/>
+    <w:qFormat/>
+    <w:rsid w:val="00C13016"/>
+    <w:pPr>
+      <w:spacing w:after="200"/>
+    </w:pPr>
+    <w:rPr>
+      <w:i/>
+      <w:iCs/>
+      <w:color w:val="44546A" w:themeColor="text2"/>
+      <w:sz w:val="18"/>
+      <w:szCs w:val="18"/>
+    </w:rPr>
+  </w:style>
 </w:styles>
 </file>
 

</xml_diff>